<commit_message>
update 8장 SQL 응용.docx 8장 104~105
</commit_message>
<xml_diff>
--- a/실기/8장 SQL 응용.docx
+++ b/실기/8장 SQL 응용.docx
@@ -221,7 +221,6 @@
     <w:p>
       <w:pPr>
         <w:rPr>
-          <w:rFonts w:hint="eastAsia"/>
           <w:sz w:val="22"/>
           <w:shd w:val="pct15" w:color="auto" w:fill="FFFFFF"/>
         </w:rPr>
@@ -289,124 +288,552 @@
       </w:r>
     </w:p>
     <w:p>
+      <w:r>
+        <w:rPr>
+          <w:rFonts w:hint="eastAsia"/>
+        </w:rPr>
+        <w:t>COMMIT / ROLLBACK / GRANT / REVOKE</w:t>
+      </w:r>
+    </w:p>
+    <w:p>
+      <w:r>
+        <w:t xml:space="preserve">GRANT/REVOKE – </w:t>
+      </w:r>
+      <w:r>
+        <w:rPr>
+          <w:rFonts w:hint="eastAsia"/>
+        </w:rPr>
+        <w:t xml:space="preserve">데이터베이스 관리자가 </w:t>
+      </w:r>
+      <w:r>
+        <w:rPr>
+          <w:rFonts w:hint="eastAsia"/>
+        </w:rPr>
+        <w:t>데이터베이스 사용자에게 권한을 부여하거나 취소하기 위한 명령어</w:t>
+      </w:r>
+    </w:p>
+    <w:p>
+      <w:r>
+        <w:t xml:space="preserve">COMMIT – </w:t>
+      </w:r>
+      <w:r>
+        <w:rPr>
+          <w:rFonts w:hint="eastAsia"/>
+        </w:rPr>
+        <w:t>트랜잭션 처리가 정상적으로 완료된 후 트랜잭션이 수행한 내용을 데이터베이스에 반영하는 명령</w:t>
+      </w:r>
+    </w:p>
+    <w:p>
+      <w:r>
+        <w:rPr>
+          <w:rFonts w:hint="eastAsia"/>
+        </w:rPr>
+        <w:t>ROLLBACK</w:t>
+      </w:r>
+      <w:r>
+        <w:t xml:space="preserve"> </w:t>
+      </w:r>
+      <w:r>
+        <w:t>–</w:t>
+      </w:r>
+      <w:r>
+        <w:t xml:space="preserve"> </w:t>
+      </w:r>
+      <w:r>
+        <w:rPr>
+          <w:rFonts w:hint="eastAsia"/>
+        </w:rPr>
+        <w:t xml:space="preserve">변경되었으나 아직 </w:t>
+      </w:r>
+      <w:r>
+        <w:t>COMMIT</w:t>
+      </w:r>
+      <w:r>
+        <w:rPr>
+          <w:rFonts w:hint="eastAsia"/>
+        </w:rPr>
+        <w:t>되지 않은 모든 내용들을 취소하고 데이터베이스를 이전 상태로 되돌리는 명령어</w:t>
+      </w:r>
+    </w:p>
+    <w:p>
+      <w:r>
+        <w:rPr>
+          <w:rFonts w:hint="eastAsia"/>
+        </w:rPr>
+        <w:t xml:space="preserve">SAVEPOINT </w:t>
+      </w:r>
+      <w:r>
+        <w:t>–</w:t>
+      </w:r>
+      <w:r>
+        <w:rPr>
+          <w:rFonts w:hint="eastAsia"/>
+        </w:rPr>
+        <w:t xml:space="preserve"> 트랜잭션 내에 </w:t>
+      </w:r>
+      <w:r>
+        <w:t xml:space="preserve">ROLLBACK </w:t>
+      </w:r>
+      <w:r>
+        <w:rPr>
+          <w:rFonts w:hint="eastAsia"/>
+        </w:rPr>
+        <w:t xml:space="preserve">할 위치인 </w:t>
+      </w:r>
+      <w:proofErr w:type="spellStart"/>
+      <w:r>
+        <w:rPr>
+          <w:rFonts w:hint="eastAsia"/>
+        </w:rPr>
+        <w:t>저장점을</w:t>
+      </w:r>
+      <w:proofErr w:type="spellEnd"/>
+      <w:r>
+        <w:rPr>
+          <w:rFonts w:hint="eastAsia"/>
+        </w:rPr>
+        <w:t xml:space="preserve"> 지정하는 명령어 </w:t>
+      </w:r>
+    </w:p>
+    <w:p/>
+    <w:p>
       <w:pPr>
         <w:rPr>
-          <w:rFonts w:hint="eastAsia"/>
+          <w:sz w:val="22"/>
+          <w:shd w:val="pct15" w:color="auto" w:fill="FFFFFF"/>
         </w:rPr>
       </w:pPr>
       <w:r>
         <w:rPr>
-          <w:rFonts w:hint="eastAsia"/>
-        </w:rPr>
-        <w:t>COMMIT / ROLLBACK / GRANT / REVOKE</w:t>
-      </w:r>
-    </w:p>
-    <w:p>
-      <w:r>
-        <w:t xml:space="preserve">GRANT/REVOKE – </w:t>
-      </w:r>
-      <w:r>
-        <w:rPr>
-          <w:rFonts w:hint="eastAsia"/>
-        </w:rPr>
-        <w:t xml:space="preserve">데이터베이스 관리자가 </w:t>
-      </w:r>
-      <w:r>
-        <w:rPr>
-          <w:rFonts w:hint="eastAsia"/>
-        </w:rPr>
-        <w:t>데이터베이스 사용자에게 권한을 부여하거나 취소하기 위한 명령어</w:t>
-      </w:r>
-    </w:p>
-    <w:p>
-      <w:r>
-        <w:t xml:space="preserve">COMMIT – </w:t>
-      </w:r>
-      <w:r>
-        <w:rPr>
-          <w:rFonts w:hint="eastAsia"/>
-        </w:rPr>
-        <w:t>트랜잭션 처리가 정상적으로 완료된 후 트랜잭션이 수행한 내용을 데이터베이스에 반영하는 명령</w:t>
-      </w:r>
-    </w:p>
-    <w:p>
-      <w:r>
-        <w:rPr>
-          <w:rFonts w:hint="eastAsia"/>
-        </w:rPr>
-        <w:t>ROLLBACK</w:t>
-      </w:r>
-      <w:r>
+          <w:sz w:val="22"/>
+          <w:shd w:val="pct15" w:color="auto" w:fill="FFFFFF"/>
+        </w:rPr>
+        <w:t>104 SQL – DML</w:t>
+      </w:r>
+    </w:p>
+    <w:p>
+      <w:r>
+        <w:t xml:space="preserve">DML – </w:t>
+      </w:r>
+      <w:r>
+        <w:rPr>
+          <w:rFonts w:hint="eastAsia"/>
+        </w:rPr>
+        <w:t>데이터베이스 사용자가 저장된 데이터를 실질적으로 관리하는데 사용되는 언어</w:t>
+      </w:r>
+    </w:p>
+    <w:p>
+      <w:r>
+        <w:rPr>
+          <w:rFonts w:hint="eastAsia"/>
+        </w:rPr>
+        <w:t xml:space="preserve">SELECT / INSERT / </w:t>
+      </w:r>
+      <w:r>
+        <w:t>DELETE / UPDATE</w:t>
+      </w:r>
+    </w:p>
+    <w:p>
+      <w:proofErr w:type="spellStart"/>
+      <w:r>
+        <w:rPr>
+          <w:rFonts w:hint="eastAsia"/>
+        </w:rPr>
+        <w:lastRenderedPageBreak/>
+        <w:t>삽입문</w:t>
+      </w:r>
+      <w:proofErr w:type="spellEnd"/>
+      <w:r>
+        <w:rPr>
+          <w:rFonts w:hint="eastAsia"/>
+        </w:rPr>
         <w:t xml:space="preserve"> </w:t>
       </w:r>
       <w:r>
-        <w:t>–</w:t>
-      </w:r>
-      <w:r>
+        <w:t xml:space="preserve">– </w:t>
+      </w:r>
+      <w:r>
+        <w:rPr>
+          <w:rFonts w:hint="eastAsia"/>
+        </w:rPr>
+        <w:t xml:space="preserve">기본 테이블에 새로운 </w:t>
+      </w:r>
+      <w:proofErr w:type="spellStart"/>
+      <w:r>
+        <w:rPr>
+          <w:rFonts w:hint="eastAsia"/>
+        </w:rPr>
+        <w:t>튜플을</w:t>
+      </w:r>
+      <w:proofErr w:type="spellEnd"/>
+      <w:r>
+        <w:rPr>
+          <w:rFonts w:hint="eastAsia"/>
+        </w:rPr>
+        <w:t xml:space="preserve"> 삽입할 때 사용</w:t>
+      </w:r>
+    </w:p>
+    <w:p>
+      <w:proofErr w:type="spellStart"/>
+      <w:r>
+        <w:rPr>
+          <w:rFonts w:hint="eastAsia"/>
+        </w:rPr>
+        <w:t>삭제문</w:t>
+      </w:r>
+      <w:proofErr w:type="spellEnd"/>
+      <w:r>
+        <w:rPr>
+          <w:rFonts w:hint="eastAsia"/>
+        </w:rPr>
         <w:t xml:space="preserve"> </w:t>
       </w:r>
       <w:r>
-        <w:rPr>
-          <w:rFonts w:hint="eastAsia"/>
-        </w:rPr>
-        <w:t xml:space="preserve">변경되었으나 아직 </w:t>
-      </w:r>
-      <w:r>
-        <w:t>COMMIT</w:t>
-      </w:r>
-      <w:r>
-        <w:rPr>
-          <w:rFonts w:hint="eastAsia"/>
-        </w:rPr>
-        <w:t>되지 않은 모든 내용들을 취소하고 데이터베이스를 이전 상태로 되돌리는 명령어</w:t>
-      </w:r>
-    </w:p>
+        <w:t xml:space="preserve">– </w:t>
+      </w:r>
+      <w:r>
+        <w:rPr>
+          <w:rFonts w:hint="eastAsia"/>
+        </w:rPr>
+        <w:t xml:space="preserve">기본 테이블에 있는 </w:t>
+      </w:r>
+      <w:proofErr w:type="spellStart"/>
+      <w:r>
+        <w:rPr>
+          <w:rFonts w:hint="eastAsia"/>
+        </w:rPr>
+        <w:t>튜플중에서</w:t>
+      </w:r>
+      <w:proofErr w:type="spellEnd"/>
+      <w:r>
+        <w:rPr>
+          <w:rFonts w:hint="eastAsia"/>
+        </w:rPr>
+        <w:t xml:space="preserve"> 특정 </w:t>
+      </w:r>
+      <w:proofErr w:type="spellStart"/>
+      <w:r>
+        <w:rPr>
+          <w:rFonts w:hint="eastAsia"/>
+        </w:rPr>
+        <w:t>튜플을</w:t>
+      </w:r>
+      <w:proofErr w:type="spellEnd"/>
+      <w:r>
+        <w:rPr>
+          <w:rFonts w:hint="eastAsia"/>
+        </w:rPr>
+        <w:t xml:space="preserve"> 삭제할 때 사용</w:t>
+      </w:r>
+    </w:p>
+    <w:p>
+      <w:proofErr w:type="spellStart"/>
+      <w:r>
+        <w:rPr>
+          <w:rFonts w:hint="eastAsia"/>
+        </w:rPr>
+        <w:t>갱신문</w:t>
+      </w:r>
+      <w:proofErr w:type="spellEnd"/>
+      <w:r>
+        <w:rPr>
+          <w:rFonts w:hint="eastAsia"/>
+        </w:rPr>
+        <w:t xml:space="preserve"> </w:t>
+      </w:r>
+      <w:r>
+        <w:t xml:space="preserve">– </w:t>
+      </w:r>
+      <w:r>
+        <w:rPr>
+          <w:rFonts w:hint="eastAsia"/>
+        </w:rPr>
+        <w:t xml:space="preserve">기본 테이블에 있는 </w:t>
+      </w:r>
+      <w:proofErr w:type="spellStart"/>
+      <w:r>
+        <w:rPr>
+          <w:rFonts w:hint="eastAsia"/>
+        </w:rPr>
+        <w:t>튜플들</w:t>
+      </w:r>
+      <w:proofErr w:type="spellEnd"/>
+      <w:r>
+        <w:rPr>
+          <w:rFonts w:hint="eastAsia"/>
+        </w:rPr>
+        <w:t xml:space="preserve"> 중에서 특정 </w:t>
+      </w:r>
+      <w:proofErr w:type="spellStart"/>
+      <w:r>
+        <w:rPr>
+          <w:rFonts w:hint="eastAsia"/>
+        </w:rPr>
+        <w:t>튜플의</w:t>
+      </w:r>
+      <w:proofErr w:type="spellEnd"/>
+      <w:r>
+        <w:rPr>
+          <w:rFonts w:hint="eastAsia"/>
+        </w:rPr>
+        <w:t xml:space="preserve"> 내용을 변경할 때 사용 </w:t>
+      </w:r>
+    </w:p>
+    <w:p/>
     <w:p>
       <w:pPr>
         <w:rPr>
-          <w:rFonts w:hint="eastAsia"/>
+          <w:sz w:val="22"/>
+          <w:shd w:val="pct15" w:color="auto" w:fill="FFFFFF"/>
         </w:rPr>
       </w:pPr>
       <w:r>
         <w:rPr>
-          <w:rFonts w:hint="eastAsia"/>
-        </w:rPr>
-        <w:t xml:space="preserve">SAVEPOINT </w:t>
-      </w:r>
-      <w:r>
-        <w:t>–</w:t>
-      </w:r>
-      <w:r>
-        <w:rPr>
-          <w:rFonts w:hint="eastAsia"/>
-        </w:rPr>
-        <w:t xml:space="preserve"> 트랜잭션 내에 </w:t>
-      </w:r>
-      <w:r>
-        <w:t xml:space="preserve">ROLLBACK </w:t>
-      </w:r>
-      <w:r>
-        <w:rPr>
-          <w:rFonts w:hint="eastAsia"/>
-        </w:rPr>
-        <w:t xml:space="preserve">할 위치인 </w:t>
+          <w:sz w:val="22"/>
+          <w:shd w:val="pct15" w:color="auto" w:fill="FFFFFF"/>
+        </w:rPr>
+        <w:t>105 DML – SELECT-</w:t>
+      </w:r>
+      <w:r>
+        <w:rPr>
+          <w:sz w:val="22"/>
+          <w:shd w:val="pct15" w:color="auto" w:fill="FFFFFF"/>
+        </w:rPr>
+        <w:t>1</w:t>
+      </w:r>
+    </w:p>
+    <w:p>
+      <w:r>
+        <w:t xml:space="preserve">SELECT </w:t>
+      </w:r>
+      <w:r>
+        <w:rPr>
+          <w:rFonts w:hint="eastAsia"/>
+        </w:rPr>
+        <w:t>절</w:t>
+      </w:r>
+      <w:r>
+        <w:t xml:space="preserve"> / FROM </w:t>
+      </w:r>
+      <w:r>
+        <w:rPr>
+          <w:rFonts w:hint="eastAsia"/>
+        </w:rPr>
+        <w:t xml:space="preserve">절 / </w:t>
+      </w:r>
+      <w:r>
+        <w:t xml:space="preserve">WHERE </w:t>
+      </w:r>
+      <w:r>
+        <w:rPr>
+          <w:rFonts w:hint="eastAsia"/>
+        </w:rPr>
+        <w:t xml:space="preserve">절 </w:t>
+      </w:r>
+      <w:r>
+        <w:t xml:space="preserve">/ ORDER BY </w:t>
+      </w:r>
+      <w:r>
+        <w:rPr>
+          <w:rFonts w:hint="eastAsia"/>
+        </w:rPr>
+        <w:t>절</w:t>
+      </w:r>
+    </w:p>
+    <w:p>
+      <w:r>
+        <w:rPr>
+          <w:rFonts w:hint="eastAsia"/>
+        </w:rPr>
+        <w:t xml:space="preserve">조건 연산자 </w:t>
+      </w:r>
+      <w:r>
+        <w:t xml:space="preserve">– </w:t>
+      </w:r>
+      <w:r>
+        <w:rPr>
+          <w:rFonts w:hint="eastAsia"/>
+        </w:rPr>
+        <w:t xml:space="preserve">비교 연산자 </w:t>
+      </w:r>
+      <w:r>
+        <w:t xml:space="preserve">/ </w:t>
+      </w:r>
+      <w:r>
+        <w:rPr>
+          <w:rFonts w:hint="eastAsia"/>
+        </w:rPr>
+        <w:t xml:space="preserve">논리 연산자 </w:t>
+      </w:r>
+      <w:r>
+        <w:t xml:space="preserve">/ LIKE </w:t>
+      </w:r>
+      <w:r>
+        <w:rPr>
+          <w:rFonts w:hint="eastAsia"/>
+        </w:rPr>
+        <w:t>연산자</w:t>
+      </w:r>
+    </w:p>
+    <w:p>
+      <w:r>
+        <w:rPr>
+          <w:rFonts w:hint="eastAsia"/>
+        </w:rPr>
+        <w:t xml:space="preserve">기본 검색 </w:t>
+      </w:r>
+      <w:r>
+        <w:t xml:space="preserve">– SELECT </w:t>
+      </w:r>
+      <w:r>
+        <w:rPr>
+          <w:rFonts w:hint="eastAsia"/>
+        </w:rPr>
+        <w:t>절에 원하는 속성을 지정하여 검색</w:t>
+      </w:r>
+    </w:p>
+    <w:p>
+      <w:r>
+        <w:rPr>
+          <w:rFonts w:hint="eastAsia"/>
+        </w:rPr>
+        <w:t xml:space="preserve">조건 지정 검색 </w:t>
+      </w:r>
+      <w:r>
+        <w:t>= WHERE</w:t>
+      </w:r>
+      <w:r>
+        <w:rPr>
+          <w:rFonts w:hint="eastAsia"/>
+        </w:rPr>
+        <w:t xml:space="preserve"> 절에 조건을 지정하여 조건에 만족하는 </w:t>
       </w:r>
       <w:proofErr w:type="spellStart"/>
       <w:r>
         <w:rPr>
           <w:rFonts w:hint="eastAsia"/>
         </w:rPr>
-        <w:t>저장점을</w:t>
+        <w:t>튜플만</w:t>
       </w:r>
       <w:proofErr w:type="spellEnd"/>
       <w:r>
         <w:rPr>
           <w:rFonts w:hint="eastAsia"/>
         </w:rPr>
-        <w:t xml:space="preserve"> 지정하는 명령어 </w:t>
+        <w:t xml:space="preserve"> 검색</w:t>
+      </w:r>
+    </w:p>
+    <w:p>
+      <w:r>
+        <w:rPr>
+          <w:rFonts w:hint="eastAsia"/>
+        </w:rPr>
+        <w:t xml:space="preserve">정렬 검색 </w:t>
+      </w:r>
+      <w:r>
+        <w:t xml:space="preserve">– ORDER BY </w:t>
+      </w:r>
+      <w:r>
+        <w:rPr>
+          <w:rFonts w:hint="eastAsia"/>
+        </w:rPr>
+        <w:t>절에 특정 속성을 지정하여 지정된 속성으로 자료를 정</w:t>
+      </w:r>
+      <w:r>
+        <w:rPr>
+          <w:rFonts w:hint="eastAsia"/>
+        </w:rPr>
+        <w:t>렬</w:t>
+      </w:r>
+      <w:r>
+        <w:rPr>
+          <w:rFonts w:hint="eastAsia"/>
+        </w:rPr>
+        <w:t>하여 검색</w:t>
+      </w:r>
+    </w:p>
+    <w:p>
+      <w:r>
+        <w:rPr>
+          <w:rFonts w:hint="eastAsia"/>
+        </w:rPr>
+        <w:t xml:space="preserve">하위 질의 </w:t>
+      </w:r>
+      <w:r>
+        <w:t xml:space="preserve">– </w:t>
+      </w:r>
+      <w:proofErr w:type="spellStart"/>
+      <w:r>
+        <w:rPr>
+          <w:rFonts w:hint="eastAsia"/>
+        </w:rPr>
+        <w:t>조건절에</w:t>
+      </w:r>
+      <w:proofErr w:type="spellEnd"/>
+      <w:r>
+        <w:rPr>
+          <w:rFonts w:hint="eastAsia"/>
+        </w:rPr>
+        <w:t xml:space="preserve"> 주어진 질의를 먼저 수행하여 그 검색 결과를 </w:t>
+      </w:r>
+      <w:proofErr w:type="spellStart"/>
+      <w:r>
+        <w:rPr>
+          <w:rFonts w:hint="eastAsia"/>
+        </w:rPr>
+        <w:t>조건절의</w:t>
+      </w:r>
+      <w:proofErr w:type="spellEnd"/>
+      <w:r>
+        <w:rPr>
+          <w:rFonts w:hint="eastAsia"/>
+        </w:rPr>
+        <w:t xml:space="preserve"> </w:t>
+      </w:r>
+      <w:proofErr w:type="spellStart"/>
+      <w:r>
+        <w:rPr>
+          <w:rFonts w:hint="eastAsia"/>
+        </w:rPr>
+        <w:t>피연산자로</w:t>
+      </w:r>
+      <w:proofErr w:type="spellEnd"/>
+      <w:r>
+        <w:rPr>
+          <w:rFonts w:hint="eastAsia"/>
+        </w:rPr>
+        <w:t xml:space="preserve"> 사용</w:t>
+      </w:r>
+    </w:p>
+    <w:p>
+      <w:pPr>
+        <w:rPr>
+          <w:rFonts w:hint="eastAsia"/>
+        </w:rPr>
+      </w:pPr>
+      <w:r>
+        <w:rPr>
+          <w:rFonts w:hint="eastAsia"/>
+        </w:rPr>
+        <w:t xml:space="preserve">복수 테이블 검색 </w:t>
+      </w:r>
+      <w:r>
+        <w:t xml:space="preserve">– </w:t>
+      </w:r>
+      <w:r>
+        <w:rPr>
+          <w:rFonts w:hint="eastAsia"/>
+        </w:rPr>
+        <w:t>여러 테이블을 대상</w:t>
       </w:r>
       <w:bookmarkStart w:id="0" w:name="_GoBack"/>
       <w:bookmarkEnd w:id="0"/>
+      <w:r>
+        <w:rPr>
+          <w:rFonts w:hint="eastAsia"/>
+        </w:rPr>
+        <w:t xml:space="preserve">으로 검색을 수행 </w:t>
+      </w:r>
     </w:p>
     <w:sectPr>
       <w:pgSz w:w="11906" w:h="16838"/>

</xml_diff>

<commit_message>
update 8장 SQL 응용.docx 8장 106~107
</commit_message>
<xml_diff>
--- a/실기/8장 SQL 응용.docx
+++ b/실기/8장 SQL 응용.docx
@@ -806,16 +806,78 @@
       </w:r>
     </w:p>
     <w:p>
+      <w:r>
+        <w:rPr>
+          <w:rFonts w:hint="eastAsia"/>
+        </w:rPr>
+        <w:t xml:space="preserve">복수 테이블 검색 </w:t>
+      </w:r>
+      <w:r>
+        <w:t xml:space="preserve">– </w:t>
+      </w:r>
+      <w:r>
+        <w:rPr>
+          <w:rFonts w:hint="eastAsia"/>
+        </w:rPr>
+        <w:t xml:space="preserve">여러 테이블을 대상으로 검색을 수행 </w:t>
+      </w:r>
+    </w:p>
+    <w:p/>
+    <w:p>
       <w:pPr>
         <w:rPr>
-          <w:rFonts w:hint="eastAsia"/>
+          <w:sz w:val="22"/>
+          <w:shd w:val="pct15" w:color="auto" w:fill="FFFFFF"/>
         </w:rPr>
       </w:pPr>
       <w:r>
         <w:rPr>
-          <w:rFonts w:hint="eastAsia"/>
-        </w:rPr>
-        <w:t xml:space="preserve">복수 테이블 검색 </w:t>
+          <w:sz w:val="22"/>
+          <w:shd w:val="pct15" w:color="auto" w:fill="FFFFFF"/>
+        </w:rPr>
+        <w:t>106 DML – SELECT -2</w:t>
+      </w:r>
+    </w:p>
+    <w:p>
+      <w:proofErr w:type="spellStart"/>
+      <w:r>
+        <w:rPr>
+          <w:rFonts w:hint="eastAsia"/>
+        </w:rPr>
+        <w:t>그룹함수</w:t>
+      </w:r>
+      <w:proofErr w:type="spellEnd"/>
+      <w:r>
+        <w:rPr>
+          <w:rFonts w:hint="eastAsia"/>
+        </w:rPr>
+        <w:t xml:space="preserve"> </w:t>
+      </w:r>
+      <w:r>
+        <w:t>– GROUP BY</w:t>
+      </w:r>
+      <w:r>
+        <w:rPr>
+          <w:rFonts w:hint="eastAsia"/>
+        </w:rPr>
+        <w:t>절에 지정된 그룹별로 속성의 값을 집계할 때 사용</w:t>
+      </w:r>
+    </w:p>
+    <w:p>
+      <w:r>
+        <w:rPr>
+          <w:rFonts w:hint="eastAsia"/>
+        </w:rPr>
+        <w:t>WINDOW</w:t>
+      </w:r>
+      <w:r>
+        <w:t xml:space="preserve"> </w:t>
+      </w:r>
+      <w:r>
+        <w:rPr>
+          <w:rFonts w:hint="eastAsia"/>
+        </w:rPr>
+        <w:t xml:space="preserve">함수 </w:t>
       </w:r>
       <w:r>
         <w:t xml:space="preserve">– </w:t>
@@ -824,16 +886,305 @@
         <w:rPr>
           <w:rFonts w:hint="eastAsia"/>
         </w:rPr>
-        <w:t>여러 테이블을 대상</w:t>
-      </w:r>
+        <w:t xml:space="preserve">GROUP </w:t>
+      </w:r>
+      <w:r>
+        <w:t>BY</w:t>
+      </w:r>
+      <w:r>
+        <w:rPr>
+          <w:rFonts w:hint="eastAsia"/>
+        </w:rPr>
+        <w:t>절을 이용하지 않고 함수의 인수로 지정한 속성의 값을 집계</w:t>
+      </w:r>
+    </w:p>
+    <w:p>
+      <w:r>
+        <w:rPr>
+          <w:rFonts w:hint="eastAsia"/>
+        </w:rPr>
+        <w:t xml:space="preserve">그룹 지정 검색 </w:t>
+      </w:r>
+      <w:r>
+        <w:t>– GROUP BY</w:t>
+      </w:r>
+      <w:r>
+        <w:rPr>
+          <w:rFonts w:hint="eastAsia"/>
+        </w:rPr>
+        <w:t xml:space="preserve">절에 지정한 속성을 기준으로 자료를 그룹화하여 검색 </w:t>
+      </w:r>
+    </w:p>
+    <w:p>
+      <w:r>
+        <w:rPr>
+          <w:rFonts w:hint="eastAsia"/>
+        </w:rPr>
+        <w:t xml:space="preserve">집합 연산자를 이용한 통합 질의 </w:t>
+      </w:r>
+      <w:r>
+        <w:t xml:space="preserve">– </w:t>
+      </w:r>
+      <w:r>
+        <w:rPr>
+          <w:rFonts w:hint="eastAsia"/>
+        </w:rPr>
+        <w:t xml:space="preserve">집합 연산자를 사용하여 </w:t>
+      </w:r>
+      <w:r>
+        <w:t>2</w:t>
+      </w:r>
+      <w:r>
+        <w:rPr>
+          <w:rFonts w:hint="eastAsia"/>
+        </w:rPr>
+        <w:t>개 이상의 테이블의 데이터를 하나로 통합</w:t>
+      </w:r>
+    </w:p>
+    <w:p>
+      <w:pPr>
+        <w:rPr>
+          <w:rFonts w:hint="eastAsia"/>
+        </w:rPr>
+      </w:pPr>
+      <w:r>
+        <w:rPr>
+          <w:rFonts w:hint="eastAsia"/>
+        </w:rPr>
+        <w:t xml:space="preserve">UNION / UNION ALL / INTERSECT / EXCEPT </w:t>
+      </w:r>
+    </w:p>
+    <w:p/>
+    <w:p>
+      <w:pPr>
+        <w:rPr>
+          <w:rFonts w:hint="eastAsia"/>
+          <w:sz w:val="22"/>
+          <w:shd w:val="pct15" w:color="auto" w:fill="FFFFFF"/>
+        </w:rPr>
+      </w:pPr>
+      <w:r>
+        <w:rPr>
+          <w:sz w:val="22"/>
+          <w:shd w:val="pct15" w:color="auto" w:fill="FFFFFF"/>
+        </w:rPr>
+        <w:t xml:space="preserve">107 </w:t>
+      </w:r>
+      <w:r>
+        <w:rPr>
+          <w:rFonts w:hint="eastAsia"/>
+          <w:sz w:val="22"/>
+          <w:shd w:val="pct15" w:color="auto" w:fill="FFFFFF"/>
+        </w:rPr>
+        <w:t xml:space="preserve">DML </w:t>
+      </w:r>
+      <w:r>
+        <w:rPr>
+          <w:sz w:val="22"/>
+          <w:shd w:val="pct15" w:color="auto" w:fill="FFFFFF"/>
+        </w:rPr>
+        <w:t>–</w:t>
+      </w:r>
+      <w:r>
+        <w:rPr>
+          <w:rFonts w:hint="eastAsia"/>
+          <w:sz w:val="22"/>
+          <w:shd w:val="pct15" w:color="auto" w:fill="FFFFFF"/>
+        </w:rPr>
+        <w:t xml:space="preserve"> JOIN</w:t>
+      </w:r>
+    </w:p>
+    <w:p>
+      <w:r>
+        <w:rPr>
+          <w:rFonts w:hint="eastAsia"/>
+        </w:rPr>
+        <w:t xml:space="preserve">JOIN </w:t>
+      </w:r>
+      <w:r>
+        <w:t>–</w:t>
+      </w:r>
+      <w:r>
+        <w:rPr>
+          <w:rFonts w:hint="eastAsia"/>
+        </w:rPr>
+        <w:t xml:space="preserve"> 2개의 릴레이션에서 연관된 </w:t>
+      </w:r>
+      <w:proofErr w:type="spellStart"/>
+      <w:r>
+        <w:rPr>
+          <w:rFonts w:hint="eastAsia"/>
+        </w:rPr>
+        <w:t>튜플들을</w:t>
+      </w:r>
+      <w:proofErr w:type="spellEnd"/>
+      <w:r>
+        <w:rPr>
+          <w:rFonts w:hint="eastAsia"/>
+        </w:rPr>
+        <w:t xml:space="preserve"> 결합하여 하나의 새로운 </w:t>
+      </w:r>
+      <w:proofErr w:type="spellStart"/>
+      <w:r>
+        <w:rPr>
+          <w:rFonts w:hint="eastAsia"/>
+        </w:rPr>
+        <w:t>릴레이션을</w:t>
+      </w:r>
+      <w:proofErr w:type="spellEnd"/>
+      <w:r>
+        <w:rPr>
+          <w:rFonts w:hint="eastAsia"/>
+        </w:rPr>
+        <w:t xml:space="preserve"> 반환</w:t>
+      </w:r>
+    </w:p>
+    <w:p>
+      <w:r>
+        <w:rPr>
+          <w:rFonts w:hint="eastAsia"/>
+        </w:rPr>
+        <w:t>INNER JOIN</w:t>
+      </w:r>
+      <w:r>
+        <w:t xml:space="preserve"> </w:t>
+      </w:r>
+    </w:p>
+    <w:p>
+      <w:r>
+        <w:t xml:space="preserve">– EQUI </w:t>
+      </w:r>
+      <w:proofErr w:type="gramStart"/>
+      <w:r>
+        <w:t>JOIN :</w:t>
+      </w:r>
+      <w:proofErr w:type="gramEnd"/>
+      <w:r>
+        <w:t xml:space="preserve"> JOIN </w:t>
+      </w:r>
+      <w:r>
+        <w:rPr>
+          <w:rFonts w:hint="eastAsia"/>
+        </w:rPr>
+        <w:t>대상 테이블에서 공통 속성을 기준으로 비교에 의해 같은 값을 가지는 행을 연결하여 결과를 생성하는 방법</w:t>
+      </w:r>
+    </w:p>
+    <w:p>
+      <w:r>
+        <w:lastRenderedPageBreak/>
+        <w:t xml:space="preserve">- </w:t>
+      </w:r>
+      <w:r>
+        <w:rPr>
+          <w:rFonts w:hint="eastAsia"/>
+        </w:rPr>
+        <w:t xml:space="preserve">NON-EQUI </w:t>
+      </w:r>
+      <w:proofErr w:type="gramStart"/>
+      <w:r>
+        <w:rPr>
+          <w:rFonts w:hint="eastAsia"/>
+        </w:rPr>
+        <w:t>JOIN :</w:t>
+      </w:r>
+      <w:proofErr w:type="gramEnd"/>
+      <w:r>
+        <w:rPr>
+          <w:rFonts w:hint="eastAsia"/>
+        </w:rPr>
+        <w:t xml:space="preserve"> JOIN</w:t>
+      </w:r>
+      <w:r>
+        <w:t xml:space="preserve"> </w:t>
+      </w:r>
+      <w:r>
+        <w:rPr>
+          <w:rFonts w:hint="eastAsia"/>
+        </w:rPr>
+        <w:t xml:space="preserve">조건에 </w:t>
+      </w:r>
+      <w:r>
+        <w:t>=</w:t>
+      </w:r>
+      <w:r>
+        <w:rPr>
+          <w:rFonts w:hint="eastAsia"/>
+        </w:rPr>
+        <w:t xml:space="preserve"> 조건이 아닌 나머지 비교 연산자를 사용하는 방법</w:t>
+      </w:r>
+    </w:p>
+    <w:p>
+      <w:r>
+        <w:rPr>
+          <w:rFonts w:hint="eastAsia"/>
+        </w:rPr>
+        <w:t xml:space="preserve">OUTER JOIN </w:t>
+      </w:r>
+      <w:r>
+        <w:t>–</w:t>
+      </w:r>
+      <w:r>
+        <w:rPr>
+          <w:rFonts w:hint="eastAsia"/>
+        </w:rPr>
+        <w:t xml:space="preserve"> 릴레이션에서 </w:t>
+      </w:r>
+      <w:r>
+        <w:t xml:space="preserve">JOIN </w:t>
+      </w:r>
+      <w:r>
+        <w:rPr>
+          <w:rFonts w:hint="eastAsia"/>
+        </w:rPr>
+        <w:t xml:space="preserve">조건에 만족하지 않는 </w:t>
+      </w:r>
+      <w:proofErr w:type="spellStart"/>
+      <w:r>
+        <w:rPr>
+          <w:rFonts w:hint="eastAsia"/>
+        </w:rPr>
+        <w:t>튜플도</w:t>
+      </w:r>
+      <w:proofErr w:type="spellEnd"/>
+      <w:r>
+        <w:rPr>
+          <w:rFonts w:hint="eastAsia"/>
+        </w:rPr>
+        <w:t xml:space="preserve"> 결과로 출력하기 위한 </w:t>
+      </w:r>
+      <w:r>
+        <w:t xml:space="preserve">JOIN </w:t>
+      </w:r>
+      <w:r>
+        <w:rPr>
+          <w:rFonts w:hint="eastAsia"/>
+        </w:rPr>
+        <w:t>방법</w:t>
+      </w:r>
+    </w:p>
+    <w:p>
+      <w:r>
+        <w:rPr>
+          <w:rFonts w:hint="eastAsia"/>
+        </w:rPr>
+        <w:t>LEFT OUTER JOIN / RIGHT OUTER JOIN / FULL OUTER JOIN</w:t>
+      </w:r>
+    </w:p>
+    <w:p>
+      <w:pPr>
+        <w:rPr>
+          <w:rFonts w:hint="eastAsia"/>
+        </w:rPr>
+      </w:pPr>
       <w:bookmarkStart w:id="0" w:name="_GoBack"/>
       <w:bookmarkEnd w:id="0"/>
-      <w:r>
-        <w:rPr>
-          <w:rFonts w:hint="eastAsia"/>
-        </w:rPr>
-        <w:t xml:space="preserve">으로 검색을 수행 </w:t>
-      </w:r>
+    </w:p>
+    <w:p>
+      <w:pPr>
+        <w:rPr>
+          <w:rFonts w:hint="eastAsia"/>
+        </w:rPr>
+      </w:pPr>
     </w:p>
     <w:sectPr>
       <w:pgSz w:w="11906" w:h="16838"/>

</xml_diff>

<commit_message>
update 8장 SQL 응용.docx 8장 108 upload 소프트웨어 개발 보안 구축.docx 9장 109
</commit_message>
<xml_diff>
--- a/실기/8장 SQL 응용.docx
+++ b/실기/8장 SQL 응용.docx
@@ -378,21 +378,7 @@
         <w:rPr>
           <w:rFonts w:hint="eastAsia"/>
         </w:rPr>
-        <w:t xml:space="preserve">할 위치인 </w:t>
-      </w:r>
-      <w:proofErr w:type="spellStart"/>
-      <w:r>
-        <w:rPr>
-          <w:rFonts w:hint="eastAsia"/>
-        </w:rPr>
-        <w:t>저장점을</w:t>
-      </w:r>
-      <w:proofErr w:type="spellEnd"/>
-      <w:r>
-        <w:rPr>
-          <w:rFonts w:hint="eastAsia"/>
-        </w:rPr>
-        <w:t xml:space="preserve"> 지정하는 명령어 </w:t>
+        <w:t xml:space="preserve">할 위치인 저장점을 지정하는 명령어 </w:t>
       </w:r>
     </w:p>
     <w:p/>
@@ -434,633 +420,439 @@
       </w:r>
     </w:p>
     <w:p>
-      <w:proofErr w:type="spellStart"/>
       <w:r>
         <w:rPr>
           <w:rFonts w:hint="eastAsia"/>
         </w:rPr>
         <w:lastRenderedPageBreak/>
-        <w:t>삽입문</w:t>
-      </w:r>
-      <w:proofErr w:type="spellEnd"/>
-      <w:r>
-        <w:rPr>
-          <w:rFonts w:hint="eastAsia"/>
-        </w:rPr>
+        <w:t xml:space="preserve">삽입문 </w:t>
+      </w:r>
+      <w:r>
+        <w:t xml:space="preserve">– </w:t>
+      </w:r>
+      <w:r>
+        <w:rPr>
+          <w:rFonts w:hint="eastAsia"/>
+        </w:rPr>
+        <w:t>기본 테이블에 새로운 튜플을 삽입할 때 사용</w:t>
+      </w:r>
+    </w:p>
+    <w:p>
+      <w:r>
+        <w:rPr>
+          <w:rFonts w:hint="eastAsia"/>
+        </w:rPr>
+        <w:t xml:space="preserve">삭제문 </w:t>
+      </w:r>
+      <w:r>
+        <w:t xml:space="preserve">– </w:t>
+      </w:r>
+      <w:r>
+        <w:rPr>
+          <w:rFonts w:hint="eastAsia"/>
+        </w:rPr>
+        <w:t>기본 테이블에 있는 튜플중에서 특정 튜플을 삭제할 때 사용</w:t>
+      </w:r>
+    </w:p>
+    <w:p>
+      <w:r>
+        <w:rPr>
+          <w:rFonts w:hint="eastAsia"/>
+        </w:rPr>
+        <w:t xml:space="preserve">갱신문 </w:t>
+      </w:r>
+      <w:r>
+        <w:t xml:space="preserve">– </w:t>
+      </w:r>
+      <w:r>
+        <w:rPr>
+          <w:rFonts w:hint="eastAsia"/>
+        </w:rPr>
+        <w:t xml:space="preserve">기본 테이블에 있는 튜플들 중에서 특정 튜플의 내용을 변경할 때 사용 </w:t>
+      </w:r>
+    </w:p>
+    <w:p/>
+    <w:p>
+      <w:pPr>
+        <w:rPr>
+          <w:sz w:val="22"/>
+          <w:shd w:val="pct15" w:color="auto" w:fill="FFFFFF"/>
+        </w:rPr>
+      </w:pPr>
+      <w:r>
+        <w:rPr>
+          <w:sz w:val="22"/>
+          <w:shd w:val="pct15" w:color="auto" w:fill="FFFFFF"/>
+        </w:rPr>
+        <w:t>105 DML – SELECT-</w:t>
+      </w:r>
+      <w:r>
+        <w:rPr>
+          <w:sz w:val="22"/>
+          <w:shd w:val="pct15" w:color="auto" w:fill="FFFFFF"/>
+        </w:rPr>
+        <w:t>1</w:t>
+      </w:r>
+    </w:p>
+    <w:p>
+      <w:r>
+        <w:t xml:space="preserve">SELECT </w:t>
+      </w:r>
+      <w:r>
+        <w:rPr>
+          <w:rFonts w:hint="eastAsia"/>
+        </w:rPr>
+        <w:t>절</w:t>
+      </w:r>
+      <w:r>
+        <w:t xml:space="preserve"> / FROM </w:t>
+      </w:r>
+      <w:r>
+        <w:rPr>
+          <w:rFonts w:hint="eastAsia"/>
+        </w:rPr>
+        <w:t xml:space="preserve">절 / </w:t>
+      </w:r>
+      <w:r>
+        <w:t xml:space="preserve">WHERE </w:t>
+      </w:r>
+      <w:r>
+        <w:rPr>
+          <w:rFonts w:hint="eastAsia"/>
+        </w:rPr>
+        <w:t xml:space="preserve">절 </w:t>
+      </w:r>
+      <w:r>
+        <w:t xml:space="preserve">/ ORDER BY </w:t>
+      </w:r>
+      <w:r>
+        <w:rPr>
+          <w:rFonts w:hint="eastAsia"/>
+        </w:rPr>
+        <w:t>절</w:t>
+      </w:r>
+    </w:p>
+    <w:p>
+      <w:r>
+        <w:rPr>
+          <w:rFonts w:hint="eastAsia"/>
+        </w:rPr>
+        <w:t xml:space="preserve">조건 연산자 </w:t>
+      </w:r>
+      <w:r>
+        <w:t xml:space="preserve">– </w:t>
+      </w:r>
+      <w:r>
+        <w:rPr>
+          <w:rFonts w:hint="eastAsia"/>
+        </w:rPr>
+        <w:t xml:space="preserve">비교 연산자 </w:t>
+      </w:r>
+      <w:r>
+        <w:t xml:space="preserve">/ </w:t>
+      </w:r>
+      <w:r>
+        <w:rPr>
+          <w:rFonts w:hint="eastAsia"/>
+        </w:rPr>
+        <w:t xml:space="preserve">논리 연산자 </w:t>
+      </w:r>
+      <w:r>
+        <w:t xml:space="preserve">/ LIKE </w:t>
+      </w:r>
+      <w:r>
+        <w:rPr>
+          <w:rFonts w:hint="eastAsia"/>
+        </w:rPr>
+        <w:t>연산자</w:t>
+      </w:r>
+    </w:p>
+    <w:p>
+      <w:r>
+        <w:rPr>
+          <w:rFonts w:hint="eastAsia"/>
+        </w:rPr>
+        <w:t xml:space="preserve">기본 검색 </w:t>
+      </w:r>
+      <w:r>
+        <w:t xml:space="preserve">– SELECT </w:t>
+      </w:r>
+      <w:r>
+        <w:rPr>
+          <w:rFonts w:hint="eastAsia"/>
+        </w:rPr>
+        <w:t>절에 원하는 속성을 지정하여 검색</w:t>
+      </w:r>
+    </w:p>
+    <w:p>
+      <w:r>
+        <w:rPr>
+          <w:rFonts w:hint="eastAsia"/>
+        </w:rPr>
+        <w:t xml:space="preserve">조건 지정 검색 </w:t>
+      </w:r>
+      <w:r>
+        <w:t>= WHERE</w:t>
+      </w:r>
+      <w:r>
+        <w:rPr>
+          <w:rFonts w:hint="eastAsia"/>
+        </w:rPr>
+        <w:t xml:space="preserve"> 절에 조건을 지정하여 조건에 만족하는 튜플만 검색</w:t>
+      </w:r>
+    </w:p>
+    <w:p>
+      <w:r>
+        <w:rPr>
+          <w:rFonts w:hint="eastAsia"/>
+        </w:rPr>
+        <w:t xml:space="preserve">정렬 검색 </w:t>
+      </w:r>
+      <w:r>
+        <w:t xml:space="preserve">– ORDER BY </w:t>
+      </w:r>
+      <w:r>
+        <w:rPr>
+          <w:rFonts w:hint="eastAsia"/>
+        </w:rPr>
+        <w:t>절에 특정 속성을 지정하여 지정된 속성으로 자료를 정</w:t>
+      </w:r>
+      <w:r>
+        <w:rPr>
+          <w:rFonts w:hint="eastAsia"/>
+        </w:rPr>
+        <w:t>렬</w:t>
+      </w:r>
+      <w:r>
+        <w:rPr>
+          <w:rFonts w:hint="eastAsia"/>
+        </w:rPr>
+        <w:t>하여 검색</w:t>
+      </w:r>
+    </w:p>
+    <w:p>
+      <w:r>
+        <w:rPr>
+          <w:rFonts w:hint="eastAsia"/>
+        </w:rPr>
+        <w:t xml:space="preserve">하위 질의 </w:t>
+      </w:r>
+      <w:r>
+        <w:t xml:space="preserve">– </w:t>
+      </w:r>
+      <w:r>
+        <w:rPr>
+          <w:rFonts w:hint="eastAsia"/>
+        </w:rPr>
+        <w:t>조건절에 주어진 질의를 먼저 수행하여 그 검색 결과를 조건절의 피연산자로 사용</w:t>
+      </w:r>
+    </w:p>
+    <w:p>
+      <w:r>
+        <w:rPr>
+          <w:rFonts w:hint="eastAsia"/>
+        </w:rPr>
+        <w:t xml:space="preserve">복수 테이블 검색 </w:t>
+      </w:r>
+      <w:r>
+        <w:t xml:space="preserve">– </w:t>
+      </w:r>
+      <w:r>
+        <w:rPr>
+          <w:rFonts w:hint="eastAsia"/>
+        </w:rPr>
+        <w:t xml:space="preserve">여러 테이블을 대상으로 검색을 수행 </w:t>
+      </w:r>
+    </w:p>
+    <w:p/>
+    <w:p>
+      <w:pPr>
+        <w:rPr>
+          <w:sz w:val="22"/>
+          <w:shd w:val="pct15" w:color="auto" w:fill="FFFFFF"/>
+        </w:rPr>
+      </w:pPr>
+      <w:r>
+        <w:rPr>
+          <w:sz w:val="22"/>
+          <w:shd w:val="pct15" w:color="auto" w:fill="FFFFFF"/>
+        </w:rPr>
+        <w:t>106 DML – SELECT -2</w:t>
+      </w:r>
+    </w:p>
+    <w:p>
+      <w:r>
+        <w:rPr>
+          <w:rFonts w:hint="eastAsia"/>
+        </w:rPr>
+        <w:t xml:space="preserve">그룹함수 </w:t>
+      </w:r>
+      <w:r>
+        <w:t>– GROUP BY</w:t>
+      </w:r>
+      <w:r>
+        <w:rPr>
+          <w:rFonts w:hint="eastAsia"/>
+        </w:rPr>
+        <w:t>절에 지정된 그룹별로 속성의 값을 집계할 때 사용</w:t>
+      </w:r>
+    </w:p>
+    <w:p>
+      <w:r>
+        <w:rPr>
+          <w:rFonts w:hint="eastAsia"/>
+        </w:rPr>
+        <w:t>WINDOW</w:t>
+      </w:r>
+      <w:r>
         <w:t xml:space="preserve"> </w:t>
       </w:r>
       <w:r>
+        <w:rPr>
+          <w:rFonts w:hint="eastAsia"/>
+        </w:rPr>
+        <w:t xml:space="preserve">함수 </w:t>
+      </w:r>
+      <w:r>
         <w:t xml:space="preserve">– </w:t>
       </w:r>
       <w:r>
         <w:rPr>
           <w:rFonts w:hint="eastAsia"/>
         </w:rPr>
-        <w:t xml:space="preserve">기본 테이블에 새로운 </w:t>
-      </w:r>
-      <w:proofErr w:type="spellStart"/>
-      <w:r>
-        <w:rPr>
-          <w:rFonts w:hint="eastAsia"/>
-        </w:rPr>
-        <w:t>튜플을</w:t>
-      </w:r>
-      <w:proofErr w:type="spellEnd"/>
-      <w:r>
-        <w:rPr>
-          <w:rFonts w:hint="eastAsia"/>
-        </w:rPr>
-        <w:t xml:space="preserve"> 삽입할 때 사용</w:t>
-      </w:r>
-    </w:p>
-    <w:p>
-      <w:proofErr w:type="spellStart"/>
-      <w:r>
-        <w:rPr>
-          <w:rFonts w:hint="eastAsia"/>
-        </w:rPr>
-        <w:t>삭제문</w:t>
-      </w:r>
-      <w:proofErr w:type="spellEnd"/>
-      <w:r>
-        <w:rPr>
-          <w:rFonts w:hint="eastAsia"/>
-        </w:rPr>
+        <w:t xml:space="preserve">GROUP </w:t>
+      </w:r>
+      <w:r>
+        <w:t>BY</w:t>
+      </w:r>
+      <w:r>
+        <w:rPr>
+          <w:rFonts w:hint="eastAsia"/>
+        </w:rPr>
+        <w:t>절을 이용하지 않고 함수의 인수로 지정한 속성의 값을 집계</w:t>
+      </w:r>
+    </w:p>
+    <w:p>
+      <w:r>
+        <w:rPr>
+          <w:rFonts w:hint="eastAsia"/>
+        </w:rPr>
+        <w:t xml:space="preserve">그룹 지정 검색 </w:t>
+      </w:r>
+      <w:r>
+        <w:t>– GROUP BY</w:t>
+      </w:r>
+      <w:r>
+        <w:rPr>
+          <w:rFonts w:hint="eastAsia"/>
+        </w:rPr>
+        <w:t xml:space="preserve">절에 지정한 속성을 기준으로 자료를 그룹화하여 검색 </w:t>
+      </w:r>
+    </w:p>
+    <w:p>
+      <w:r>
+        <w:rPr>
+          <w:rFonts w:hint="eastAsia"/>
+        </w:rPr>
+        <w:t xml:space="preserve">집합 연산자를 이용한 통합 질의 </w:t>
+      </w:r>
+      <w:r>
+        <w:t xml:space="preserve">– </w:t>
+      </w:r>
+      <w:r>
+        <w:rPr>
+          <w:rFonts w:hint="eastAsia"/>
+        </w:rPr>
+        <w:t xml:space="preserve">집합 연산자를 사용하여 </w:t>
+      </w:r>
+      <w:r>
+        <w:t>2</w:t>
+      </w:r>
+      <w:r>
+        <w:rPr>
+          <w:rFonts w:hint="eastAsia"/>
+        </w:rPr>
+        <w:t>개 이상의 테이블의 데이터를 하나로 통합</w:t>
+      </w:r>
+    </w:p>
+    <w:p>
+      <w:r>
+        <w:rPr>
+          <w:rFonts w:hint="eastAsia"/>
+        </w:rPr>
+        <w:t xml:space="preserve">UNION / UNION ALL / INTERSECT / EXCEPT </w:t>
+      </w:r>
+    </w:p>
+    <w:p/>
+    <w:p>
+      <w:pPr>
+        <w:rPr>
+          <w:sz w:val="22"/>
+          <w:shd w:val="pct15" w:color="auto" w:fill="FFFFFF"/>
+        </w:rPr>
+      </w:pPr>
+      <w:r>
+        <w:rPr>
+          <w:sz w:val="22"/>
+          <w:shd w:val="pct15" w:color="auto" w:fill="FFFFFF"/>
+        </w:rPr>
+        <w:t xml:space="preserve">107 </w:t>
+      </w:r>
+      <w:r>
+        <w:rPr>
+          <w:rFonts w:hint="eastAsia"/>
+          <w:sz w:val="22"/>
+          <w:shd w:val="pct15" w:color="auto" w:fill="FFFFFF"/>
+        </w:rPr>
+        <w:t xml:space="preserve">DML </w:t>
+      </w:r>
+      <w:r>
+        <w:rPr>
+          <w:sz w:val="22"/>
+          <w:shd w:val="pct15" w:color="auto" w:fill="FFFFFF"/>
+        </w:rPr>
+        <w:t>–</w:t>
+      </w:r>
+      <w:r>
+        <w:rPr>
+          <w:rFonts w:hint="eastAsia"/>
+          <w:sz w:val="22"/>
+          <w:shd w:val="pct15" w:color="auto" w:fill="FFFFFF"/>
+        </w:rPr>
+        <w:t xml:space="preserve"> JOIN</w:t>
+      </w:r>
+    </w:p>
+    <w:p>
+      <w:r>
+        <w:rPr>
+          <w:rFonts w:hint="eastAsia"/>
+        </w:rPr>
+        <w:t xml:space="preserve">JOIN </w:t>
+      </w:r>
+      <w:r>
+        <w:t>–</w:t>
+      </w:r>
+      <w:r>
+        <w:rPr>
+          <w:rFonts w:hint="eastAsia"/>
+        </w:rPr>
+        <w:t xml:space="preserve"> 2개의 릴레이션에서 연관된 튜플들을 결합하여 하나의 새로운 릴레이션을 반환</w:t>
+      </w:r>
+    </w:p>
+    <w:p>
+      <w:r>
+        <w:rPr>
+          <w:rFonts w:hint="eastAsia"/>
+        </w:rPr>
+        <w:t>INNER JOIN</w:t>
+      </w:r>
+      <w:r>
         <w:t xml:space="preserve"> </w:t>
       </w:r>
-      <w:r>
-        <w:t xml:space="preserve">– </w:t>
-      </w:r>
-      <w:r>
-        <w:rPr>
-          <w:rFonts w:hint="eastAsia"/>
-        </w:rPr>
-        <w:t xml:space="preserve">기본 테이블에 있는 </w:t>
-      </w:r>
-      <w:proofErr w:type="spellStart"/>
-      <w:r>
-        <w:rPr>
-          <w:rFonts w:hint="eastAsia"/>
-        </w:rPr>
-        <w:t>튜플중에서</w:t>
-      </w:r>
-      <w:proofErr w:type="spellEnd"/>
-      <w:r>
-        <w:rPr>
-          <w:rFonts w:hint="eastAsia"/>
-        </w:rPr>
-        <w:t xml:space="preserve"> 특정 </w:t>
-      </w:r>
-      <w:proofErr w:type="spellStart"/>
-      <w:r>
-        <w:rPr>
-          <w:rFonts w:hint="eastAsia"/>
-        </w:rPr>
-        <w:t>튜플을</w:t>
-      </w:r>
-      <w:proofErr w:type="spellEnd"/>
-      <w:r>
-        <w:rPr>
-          <w:rFonts w:hint="eastAsia"/>
-        </w:rPr>
-        <w:t xml:space="preserve"> 삭제할 때 사용</w:t>
-      </w:r>
-    </w:p>
-    <w:p>
-      <w:proofErr w:type="spellStart"/>
-      <w:r>
-        <w:rPr>
-          <w:rFonts w:hint="eastAsia"/>
-        </w:rPr>
-        <w:t>갱신문</w:t>
-      </w:r>
-      <w:proofErr w:type="spellEnd"/>
-      <w:r>
-        <w:rPr>
-          <w:rFonts w:hint="eastAsia"/>
-        </w:rPr>
-        <w:t xml:space="preserve"> </w:t>
-      </w:r>
-      <w:r>
-        <w:t xml:space="preserve">– </w:t>
-      </w:r>
-      <w:r>
-        <w:rPr>
-          <w:rFonts w:hint="eastAsia"/>
-        </w:rPr>
-        <w:t xml:space="preserve">기본 테이블에 있는 </w:t>
-      </w:r>
-      <w:proofErr w:type="spellStart"/>
-      <w:r>
-        <w:rPr>
-          <w:rFonts w:hint="eastAsia"/>
-        </w:rPr>
-        <w:t>튜플들</w:t>
-      </w:r>
-      <w:proofErr w:type="spellEnd"/>
-      <w:r>
-        <w:rPr>
-          <w:rFonts w:hint="eastAsia"/>
-        </w:rPr>
-        <w:t xml:space="preserve"> 중에서 특정 </w:t>
-      </w:r>
-      <w:proofErr w:type="spellStart"/>
-      <w:r>
-        <w:rPr>
-          <w:rFonts w:hint="eastAsia"/>
-        </w:rPr>
-        <w:t>튜플의</w:t>
-      </w:r>
-      <w:proofErr w:type="spellEnd"/>
-      <w:r>
-        <w:rPr>
-          <w:rFonts w:hint="eastAsia"/>
-        </w:rPr>
-        <w:t xml:space="preserve"> 내용을 변경할 때 사용 </w:t>
-      </w:r>
-    </w:p>
-    <w:p/>
-    <w:p>
-      <w:pPr>
-        <w:rPr>
-          <w:sz w:val="22"/>
-          <w:shd w:val="pct15" w:color="auto" w:fill="FFFFFF"/>
-        </w:rPr>
-      </w:pPr>
-      <w:r>
-        <w:rPr>
-          <w:sz w:val="22"/>
-          <w:shd w:val="pct15" w:color="auto" w:fill="FFFFFF"/>
-        </w:rPr>
-        <w:t>105 DML – SELECT-</w:t>
-      </w:r>
-      <w:r>
-        <w:rPr>
-          <w:sz w:val="22"/>
-          <w:shd w:val="pct15" w:color="auto" w:fill="FFFFFF"/>
-        </w:rPr>
-        <w:t>1</w:t>
-      </w:r>
-    </w:p>
-    <w:p>
-      <w:r>
-        <w:t xml:space="preserve">SELECT </w:t>
-      </w:r>
-      <w:r>
-        <w:rPr>
-          <w:rFonts w:hint="eastAsia"/>
-        </w:rPr>
-        <w:t>절</w:t>
-      </w:r>
-      <w:r>
-        <w:t xml:space="preserve"> / FROM </w:t>
-      </w:r>
-      <w:r>
-        <w:rPr>
-          <w:rFonts w:hint="eastAsia"/>
-        </w:rPr>
-        <w:t xml:space="preserve">절 / </w:t>
-      </w:r>
-      <w:r>
-        <w:t xml:space="preserve">WHERE </w:t>
-      </w:r>
-      <w:r>
-        <w:rPr>
-          <w:rFonts w:hint="eastAsia"/>
-        </w:rPr>
-        <w:t xml:space="preserve">절 </w:t>
-      </w:r>
-      <w:r>
-        <w:t xml:space="preserve">/ ORDER BY </w:t>
-      </w:r>
-      <w:r>
-        <w:rPr>
-          <w:rFonts w:hint="eastAsia"/>
-        </w:rPr>
-        <w:t>절</w:t>
-      </w:r>
-    </w:p>
-    <w:p>
-      <w:r>
-        <w:rPr>
-          <w:rFonts w:hint="eastAsia"/>
-        </w:rPr>
-        <w:t xml:space="preserve">조건 연산자 </w:t>
-      </w:r>
-      <w:r>
-        <w:t xml:space="preserve">– </w:t>
-      </w:r>
-      <w:r>
-        <w:rPr>
-          <w:rFonts w:hint="eastAsia"/>
-        </w:rPr>
-        <w:t xml:space="preserve">비교 연산자 </w:t>
-      </w:r>
-      <w:r>
-        <w:t xml:space="preserve">/ </w:t>
-      </w:r>
-      <w:r>
-        <w:rPr>
-          <w:rFonts w:hint="eastAsia"/>
-        </w:rPr>
-        <w:t xml:space="preserve">논리 연산자 </w:t>
-      </w:r>
-      <w:r>
-        <w:t xml:space="preserve">/ LIKE </w:t>
-      </w:r>
-      <w:r>
-        <w:rPr>
-          <w:rFonts w:hint="eastAsia"/>
-        </w:rPr>
-        <w:t>연산자</w:t>
-      </w:r>
-    </w:p>
-    <w:p>
-      <w:r>
-        <w:rPr>
-          <w:rFonts w:hint="eastAsia"/>
-        </w:rPr>
-        <w:t xml:space="preserve">기본 검색 </w:t>
-      </w:r>
-      <w:r>
-        <w:t xml:space="preserve">– SELECT </w:t>
-      </w:r>
-      <w:r>
-        <w:rPr>
-          <w:rFonts w:hint="eastAsia"/>
-        </w:rPr>
-        <w:t>절에 원하는 속성을 지정하여 검색</w:t>
-      </w:r>
-    </w:p>
-    <w:p>
-      <w:r>
-        <w:rPr>
-          <w:rFonts w:hint="eastAsia"/>
-        </w:rPr>
-        <w:t xml:space="preserve">조건 지정 검색 </w:t>
-      </w:r>
-      <w:r>
-        <w:t>= WHERE</w:t>
-      </w:r>
-      <w:r>
-        <w:rPr>
-          <w:rFonts w:hint="eastAsia"/>
-        </w:rPr>
-        <w:t xml:space="preserve"> 절에 조건을 지정하여 조건에 만족하는 </w:t>
-      </w:r>
-      <w:proofErr w:type="spellStart"/>
-      <w:r>
-        <w:rPr>
-          <w:rFonts w:hint="eastAsia"/>
-        </w:rPr>
-        <w:t>튜플만</w:t>
-      </w:r>
-      <w:proofErr w:type="spellEnd"/>
-      <w:r>
-        <w:rPr>
-          <w:rFonts w:hint="eastAsia"/>
-        </w:rPr>
-        <w:t xml:space="preserve"> 검색</w:t>
-      </w:r>
-    </w:p>
-    <w:p>
-      <w:r>
-        <w:rPr>
-          <w:rFonts w:hint="eastAsia"/>
-        </w:rPr>
-        <w:t xml:space="preserve">정렬 검색 </w:t>
-      </w:r>
-      <w:r>
-        <w:t xml:space="preserve">– ORDER BY </w:t>
-      </w:r>
-      <w:r>
-        <w:rPr>
-          <w:rFonts w:hint="eastAsia"/>
-        </w:rPr>
-        <w:t>절에 특정 속성을 지정하여 지정된 속성으로 자료를 정</w:t>
-      </w:r>
-      <w:r>
-        <w:rPr>
-          <w:rFonts w:hint="eastAsia"/>
-        </w:rPr>
-        <w:t>렬</w:t>
-      </w:r>
-      <w:r>
-        <w:rPr>
-          <w:rFonts w:hint="eastAsia"/>
-        </w:rPr>
-        <w:t>하여 검색</w:t>
-      </w:r>
-    </w:p>
-    <w:p>
-      <w:r>
-        <w:rPr>
-          <w:rFonts w:hint="eastAsia"/>
-        </w:rPr>
-        <w:t xml:space="preserve">하위 질의 </w:t>
-      </w:r>
-      <w:r>
-        <w:t xml:space="preserve">– </w:t>
-      </w:r>
-      <w:proofErr w:type="spellStart"/>
-      <w:r>
-        <w:rPr>
-          <w:rFonts w:hint="eastAsia"/>
-        </w:rPr>
-        <w:t>조건절에</w:t>
-      </w:r>
-      <w:proofErr w:type="spellEnd"/>
-      <w:r>
-        <w:rPr>
-          <w:rFonts w:hint="eastAsia"/>
-        </w:rPr>
-        <w:t xml:space="preserve"> 주어진 질의를 먼저 수행하여 그 검색 결과를 </w:t>
-      </w:r>
-      <w:proofErr w:type="spellStart"/>
-      <w:r>
-        <w:rPr>
-          <w:rFonts w:hint="eastAsia"/>
-        </w:rPr>
-        <w:t>조건절의</w:t>
-      </w:r>
-      <w:proofErr w:type="spellEnd"/>
-      <w:r>
-        <w:rPr>
-          <w:rFonts w:hint="eastAsia"/>
-        </w:rPr>
-        <w:t xml:space="preserve"> </w:t>
-      </w:r>
-      <w:proofErr w:type="spellStart"/>
-      <w:r>
-        <w:rPr>
-          <w:rFonts w:hint="eastAsia"/>
-        </w:rPr>
-        <w:t>피연산자로</w:t>
-      </w:r>
-      <w:proofErr w:type="spellEnd"/>
-      <w:r>
-        <w:rPr>
-          <w:rFonts w:hint="eastAsia"/>
-        </w:rPr>
-        <w:t xml:space="preserve"> 사용</w:t>
-      </w:r>
-    </w:p>
-    <w:p>
-      <w:r>
-        <w:rPr>
-          <w:rFonts w:hint="eastAsia"/>
-        </w:rPr>
-        <w:t xml:space="preserve">복수 테이블 검색 </w:t>
-      </w:r>
-      <w:r>
-        <w:t xml:space="preserve">– </w:t>
-      </w:r>
-      <w:r>
-        <w:rPr>
-          <w:rFonts w:hint="eastAsia"/>
-        </w:rPr>
-        <w:t xml:space="preserve">여러 테이블을 대상으로 검색을 수행 </w:t>
-      </w:r>
-    </w:p>
-    <w:p/>
-    <w:p>
-      <w:pPr>
-        <w:rPr>
-          <w:sz w:val="22"/>
-          <w:shd w:val="pct15" w:color="auto" w:fill="FFFFFF"/>
-        </w:rPr>
-      </w:pPr>
-      <w:r>
-        <w:rPr>
-          <w:sz w:val="22"/>
-          <w:shd w:val="pct15" w:color="auto" w:fill="FFFFFF"/>
-        </w:rPr>
-        <w:t>106 DML – SELECT -2</w:t>
-      </w:r>
-    </w:p>
-    <w:p>
-      <w:proofErr w:type="spellStart"/>
-      <w:r>
-        <w:rPr>
-          <w:rFonts w:hint="eastAsia"/>
-        </w:rPr>
-        <w:t>그룹함수</w:t>
-      </w:r>
-      <w:proofErr w:type="spellEnd"/>
-      <w:r>
-        <w:rPr>
-          <w:rFonts w:hint="eastAsia"/>
-        </w:rPr>
-        <w:t xml:space="preserve"> </w:t>
-      </w:r>
-      <w:r>
-        <w:t>– GROUP BY</w:t>
-      </w:r>
-      <w:r>
-        <w:rPr>
-          <w:rFonts w:hint="eastAsia"/>
-        </w:rPr>
-        <w:t>절에 지정된 그룹별로 속성의 값을 집계할 때 사용</w:t>
-      </w:r>
-    </w:p>
-    <w:p>
-      <w:r>
-        <w:rPr>
-          <w:rFonts w:hint="eastAsia"/>
-        </w:rPr>
-        <w:t>WINDOW</w:t>
-      </w:r>
-      <w:r>
-        <w:t xml:space="preserve"> </w:t>
-      </w:r>
-      <w:r>
-        <w:rPr>
-          <w:rFonts w:hint="eastAsia"/>
-        </w:rPr>
-        <w:t xml:space="preserve">함수 </w:t>
-      </w:r>
-      <w:r>
-        <w:t xml:space="preserve">– </w:t>
-      </w:r>
-      <w:r>
-        <w:rPr>
-          <w:rFonts w:hint="eastAsia"/>
-        </w:rPr>
-        <w:t xml:space="preserve">GROUP </w:t>
-      </w:r>
-      <w:r>
-        <w:t>BY</w:t>
-      </w:r>
-      <w:r>
-        <w:rPr>
-          <w:rFonts w:hint="eastAsia"/>
-        </w:rPr>
-        <w:t>절을 이용하지 않고 함수의 인수로 지정한 속성의 값을 집계</w:t>
-      </w:r>
-    </w:p>
-    <w:p>
-      <w:r>
-        <w:rPr>
-          <w:rFonts w:hint="eastAsia"/>
-        </w:rPr>
-        <w:t xml:space="preserve">그룹 지정 검색 </w:t>
-      </w:r>
-      <w:r>
-        <w:t>– GROUP BY</w:t>
-      </w:r>
-      <w:r>
-        <w:rPr>
-          <w:rFonts w:hint="eastAsia"/>
-        </w:rPr>
-        <w:t xml:space="preserve">절에 지정한 속성을 기준으로 자료를 그룹화하여 검색 </w:t>
-      </w:r>
-    </w:p>
-    <w:p>
-      <w:r>
-        <w:rPr>
-          <w:rFonts w:hint="eastAsia"/>
-        </w:rPr>
-        <w:t xml:space="preserve">집합 연산자를 이용한 통합 질의 </w:t>
-      </w:r>
-      <w:r>
-        <w:t xml:space="preserve">– </w:t>
-      </w:r>
-      <w:r>
-        <w:rPr>
-          <w:rFonts w:hint="eastAsia"/>
-        </w:rPr>
-        <w:t xml:space="preserve">집합 연산자를 사용하여 </w:t>
-      </w:r>
-      <w:r>
-        <w:t>2</w:t>
-      </w:r>
-      <w:r>
-        <w:rPr>
-          <w:rFonts w:hint="eastAsia"/>
-        </w:rPr>
-        <w:t>개 이상의 테이블의 데이터를 하나로 통합</w:t>
-      </w:r>
-    </w:p>
-    <w:p>
-      <w:pPr>
-        <w:rPr>
-          <w:rFonts w:hint="eastAsia"/>
-        </w:rPr>
-      </w:pPr>
-      <w:r>
-        <w:rPr>
-          <w:rFonts w:hint="eastAsia"/>
-        </w:rPr>
-        <w:t xml:space="preserve">UNION / UNION ALL / INTERSECT / EXCEPT </w:t>
-      </w:r>
-    </w:p>
-    <w:p/>
-    <w:p>
-      <w:pPr>
-        <w:rPr>
-          <w:rFonts w:hint="eastAsia"/>
-          <w:sz w:val="22"/>
-          <w:shd w:val="pct15" w:color="auto" w:fill="FFFFFF"/>
-        </w:rPr>
-      </w:pPr>
-      <w:r>
-        <w:rPr>
-          <w:sz w:val="22"/>
-          <w:shd w:val="pct15" w:color="auto" w:fill="FFFFFF"/>
-        </w:rPr>
-        <w:t xml:space="preserve">107 </w:t>
-      </w:r>
-      <w:r>
-        <w:rPr>
-          <w:rFonts w:hint="eastAsia"/>
-          <w:sz w:val="22"/>
-          <w:shd w:val="pct15" w:color="auto" w:fill="FFFFFF"/>
-        </w:rPr>
-        <w:t xml:space="preserve">DML </w:t>
-      </w:r>
-      <w:r>
-        <w:rPr>
-          <w:sz w:val="22"/>
-          <w:shd w:val="pct15" w:color="auto" w:fill="FFFFFF"/>
-        </w:rPr>
-        <w:t>–</w:t>
-      </w:r>
-      <w:r>
-        <w:rPr>
-          <w:rFonts w:hint="eastAsia"/>
-          <w:sz w:val="22"/>
-          <w:shd w:val="pct15" w:color="auto" w:fill="FFFFFF"/>
-        </w:rPr>
-        <w:t xml:space="preserve"> JOIN</w:t>
-      </w:r>
-    </w:p>
-    <w:p>
-      <w:r>
-        <w:rPr>
-          <w:rFonts w:hint="eastAsia"/>
-        </w:rPr>
-        <w:t xml:space="preserve">JOIN </w:t>
-      </w:r>
-      <w:r>
-        <w:t>–</w:t>
-      </w:r>
-      <w:r>
-        <w:rPr>
-          <w:rFonts w:hint="eastAsia"/>
-        </w:rPr>
-        <w:t xml:space="preserve"> 2개의 릴레이션에서 연관된 </w:t>
-      </w:r>
-      <w:proofErr w:type="spellStart"/>
-      <w:r>
-        <w:rPr>
-          <w:rFonts w:hint="eastAsia"/>
-        </w:rPr>
-        <w:t>튜플들을</w:t>
-      </w:r>
-      <w:proofErr w:type="spellEnd"/>
-      <w:r>
-        <w:rPr>
-          <w:rFonts w:hint="eastAsia"/>
-        </w:rPr>
-        <w:t xml:space="preserve"> 결합하여 하나의 새로운 </w:t>
-      </w:r>
-      <w:proofErr w:type="spellStart"/>
-      <w:r>
-        <w:rPr>
-          <w:rFonts w:hint="eastAsia"/>
-        </w:rPr>
-        <w:t>릴레이션을</w:t>
-      </w:r>
-      <w:proofErr w:type="spellEnd"/>
-      <w:r>
-        <w:rPr>
-          <w:rFonts w:hint="eastAsia"/>
-        </w:rPr>
-        <w:t xml:space="preserve"> 반환</w:t>
-      </w:r>
-    </w:p>
-    <w:p>
-      <w:r>
-        <w:rPr>
-          <w:rFonts w:hint="eastAsia"/>
-        </w:rPr>
-        <w:t>INNER JOIN</w:t>
-      </w:r>
-      <w:r>
-        <w:t xml:space="preserve"> </w:t>
-      </w:r>
-    </w:p>
-    <w:p>
-      <w:r>
-        <w:t xml:space="preserve">– EQUI </w:t>
-      </w:r>
-      <w:proofErr w:type="gramStart"/>
-      <w:r>
-        <w:t>JOIN :</w:t>
-      </w:r>
-      <w:proofErr w:type="gramEnd"/>
-      <w:r>
-        <w:t xml:space="preserve"> JOIN </w:t>
+    </w:p>
+    <w:p>
+      <w:r>
+        <w:t xml:space="preserve">– EQUI JOIN : JOIN </w:t>
       </w:r>
       <w:r>
         <w:rPr>
@@ -1078,21 +870,7 @@
         <w:rPr>
           <w:rFonts w:hint="eastAsia"/>
         </w:rPr>
-        <w:t xml:space="preserve">NON-EQUI </w:t>
-      </w:r>
-      <w:proofErr w:type="gramStart"/>
-      <w:r>
-        <w:rPr>
-          <w:rFonts w:hint="eastAsia"/>
-        </w:rPr>
-        <w:t>JOIN :</w:t>
-      </w:r>
-      <w:proofErr w:type="gramEnd"/>
-      <w:r>
-        <w:rPr>
-          <w:rFonts w:hint="eastAsia"/>
-        </w:rPr>
-        <w:t xml:space="preserve"> JOIN</w:t>
+        <w:t>NON-EQUI JOIN : JOIN</w:t>
       </w:r>
       <w:r>
         <w:t xml:space="preserve"> </w:t>
@@ -1136,21 +914,7 @@
         <w:rPr>
           <w:rFonts w:hint="eastAsia"/>
         </w:rPr>
-        <w:t xml:space="preserve">조건에 만족하지 않는 </w:t>
-      </w:r>
-      <w:proofErr w:type="spellStart"/>
-      <w:r>
-        <w:rPr>
-          <w:rFonts w:hint="eastAsia"/>
-        </w:rPr>
-        <w:t>튜플도</w:t>
-      </w:r>
-      <w:proofErr w:type="spellEnd"/>
-      <w:r>
-        <w:rPr>
-          <w:rFonts w:hint="eastAsia"/>
-        </w:rPr>
-        <w:t xml:space="preserve"> 결과로 출력하기 위한 </w:t>
+        <w:t xml:space="preserve">조건에 만족하지 않는 튜플도 결과로 출력하기 위한 </w:t>
       </w:r>
       <w:r>
         <w:t xml:space="preserve">JOIN </w:t>
@@ -1170,21 +934,221 @@
         <w:t>LEFT OUTER JOIN / RIGHT OUTER JOIN / FULL OUTER JOIN</w:t>
       </w:r>
     </w:p>
-    <w:p>
-      <w:pPr>
-        <w:rPr>
-          <w:rFonts w:hint="eastAsia"/>
-        </w:rPr>
-      </w:pPr>
+    <w:p/>
+    <w:p>
+      <w:pPr>
+        <w:rPr>
+          <w:sz w:val="22"/>
+          <w:shd w:val="pct15" w:color="auto" w:fill="FFFFFF"/>
+        </w:rPr>
+      </w:pPr>
+      <w:r>
+        <w:rPr>
+          <w:sz w:val="22"/>
+          <w:shd w:val="pct15" w:color="auto" w:fill="FFFFFF"/>
+        </w:rPr>
+        <w:t xml:space="preserve">108 </w:t>
+      </w:r>
+      <w:r>
+        <w:rPr>
+          <w:rFonts w:hint="eastAsia"/>
+          <w:sz w:val="22"/>
+          <w:shd w:val="pct15" w:color="auto" w:fill="FFFFFF"/>
+        </w:rPr>
+        <w:t>트리거</w:t>
+      </w:r>
+    </w:p>
+    <w:p>
+      <w:r>
+        <w:rPr>
+          <w:rFonts w:hint="eastAsia"/>
+        </w:rPr>
+        <w:t>-데이터베이스 시스템에서 데이터의 삽입,</w:t>
+      </w:r>
+      <w:r>
+        <w:t xml:space="preserve"> </w:t>
+      </w:r>
+      <w:r>
+        <w:rPr>
+          <w:rFonts w:hint="eastAsia"/>
+        </w:rPr>
+        <w:t>갱신,</w:t>
+      </w:r>
+      <w:r>
+        <w:t xml:space="preserve"> </w:t>
+      </w:r>
+      <w:r>
+        <w:rPr>
+          <w:rFonts w:hint="eastAsia"/>
+        </w:rPr>
+        <w:t xml:space="preserve">삭제 등의 이벤트가 발생할 때 관련 작업이 자동으로 수행되게 하는 절차형 </w:t>
+      </w:r>
+      <w:r>
+        <w:t>SQL</w:t>
+      </w:r>
+    </w:p>
+    <w:p>
+      <w:pPr>
+        <w:rPr>
+          <w:color w:val="ED7D31" w:themeColor="accent2"/>
+        </w:rPr>
+      </w:pPr>
+      <w:r>
+        <w:rPr>
+          <w:rFonts w:hint="eastAsia"/>
+          <w:color w:val="ED7D31" w:themeColor="accent2"/>
+        </w:rPr>
+        <w:t>트리거 구성도</w:t>
+      </w:r>
+    </w:p>
+    <w:p>
+      <w:pPr>
+        <w:rPr>
+          <w:rFonts w:hint="eastAsia"/>
+        </w:rPr>
+      </w:pPr>
+      <w:r>
+        <w:rPr>
+          <w:rFonts w:hint="eastAsia"/>
+        </w:rPr>
+        <w:t>DECLARE</w:t>
+      </w:r>
+    </w:p>
+    <w:p>
+      <w:r>
+        <w:t>EVENT</w:t>
+      </w:r>
+    </w:p>
+    <w:p>
+      <w:r>
+        <w:t>BEGIN</w:t>
+      </w:r>
+    </w:p>
+    <w:p>
+      <w:pPr>
+        <w:rPr>
+          <w:rFonts w:hint="eastAsia"/>
+        </w:rPr>
+      </w:pPr>
+      <w:r>
+        <w:t>END</w:t>
+      </w:r>
+    </w:p>
+    <w:p>
+      <w:pPr>
+        <w:rPr>
+          <w:color w:val="ED7D31" w:themeColor="accent2"/>
+        </w:rPr>
+      </w:pPr>
+      <w:r>
+        <w:rPr>
+          <w:rFonts w:hint="eastAsia"/>
+          <w:color w:val="ED7D31" w:themeColor="accent2"/>
+        </w:rPr>
+        <w:t>트리거의 생성</w:t>
+      </w:r>
+    </w:p>
+    <w:p>
+      <w:r>
+        <w:rPr>
+          <w:rFonts w:hint="eastAsia"/>
+        </w:rPr>
+        <w:t xml:space="preserve">CREATE TRIGGER 트리거명 </w:t>
+      </w:r>
+      <w:r>
+        <w:t xml:space="preserve">ON </w:t>
+      </w:r>
+      <w:r>
+        <w:rPr>
+          <w:rFonts w:hint="eastAsia"/>
+        </w:rPr>
+        <w:t>테이블명</w:t>
+      </w:r>
+    </w:p>
+    <w:p>
+      <w:r>
+        <w:rPr>
+          <w:rFonts w:hint="eastAsia"/>
+        </w:rPr>
+        <w:t>REFERENCING AS 테이블명</w:t>
+      </w:r>
+    </w:p>
+    <w:p>
+      <w:pPr>
+        <w:rPr>
+          <w:rFonts w:hint="eastAsia"/>
+        </w:rPr>
+      </w:pPr>
+      <w:r>
+        <w:rPr>
+          <w:rFonts w:hint="eastAsia"/>
+        </w:rPr>
+        <w:t>FOR EACH ROW</w:t>
+      </w:r>
       <w:bookmarkStart w:id="0" w:name="_GoBack"/>
       <w:bookmarkEnd w:id="0"/>
     </w:p>
     <w:p>
-      <w:pPr>
-        <w:rPr>
-          <w:rFonts w:hint="eastAsia"/>
-        </w:rPr>
-      </w:pPr>
+      <w:r>
+        <w:t>BEGIN</w:t>
+      </w:r>
+    </w:p>
+    <w:p>
+      <w:r>
+        <w:t xml:space="preserve">   </w:t>
+      </w:r>
+      <w:r>
+        <w:rPr>
+          <w:rFonts w:hint="eastAsia"/>
+        </w:rPr>
+        <w:t xml:space="preserve">트리거 </w:t>
+      </w:r>
+      <w:r>
+        <w:t>BODY;</w:t>
+      </w:r>
+    </w:p>
+    <w:p>
+      <w:pPr>
+        <w:rPr>
+          <w:rFonts w:hint="eastAsia"/>
+        </w:rPr>
+      </w:pPr>
+      <w:r>
+        <w:rPr>
+          <w:rFonts w:hint="eastAsia"/>
+        </w:rPr>
+        <w:t>END;</w:t>
+      </w:r>
+    </w:p>
+    <w:p>
+      <w:pPr>
+        <w:rPr>
+          <w:color w:val="ED7D31" w:themeColor="accent2"/>
+        </w:rPr>
+      </w:pPr>
+      <w:r>
+        <w:rPr>
+          <w:rFonts w:hint="eastAsia"/>
+          <w:color w:val="ED7D31" w:themeColor="accent2"/>
+        </w:rPr>
+        <w:t>트리거 제거</w:t>
+      </w:r>
+    </w:p>
+    <w:p>
+      <w:pPr>
+        <w:rPr>
+          <w:rFonts w:hint="eastAsia"/>
+        </w:rPr>
+      </w:pPr>
+      <w:r>
+        <w:rPr>
+          <w:rFonts w:hint="eastAsia"/>
+        </w:rPr>
+        <w:t>DROP TRIGGER 트리거명;</w:t>
+      </w:r>
+      <w:r>
+        <w:t xml:space="preserve"> </w:t>
+      </w:r>
     </w:p>
     <w:sectPr>
       <w:pgSz w:w="11906" w:h="16838"/>
@@ -1194,6 +1158,56 @@
     </w:sectPr>
   </w:body>
 </w:document>
+</file>
+
+<file path=word/endnotes.xml><?xml version="1.0" encoding="utf-8"?>
+<w:endnotes xmlns:wpc="http://schemas.microsoft.com/office/word/2010/wordprocessingCanvas" xmlns:cx="http://schemas.microsoft.com/office/drawing/2014/chartex" xmlns:mc="http://schemas.openxmlformats.org/markup-compatibility/2006" xmlns:o="urn:schemas-microsoft-com:office:office" xmlns:r="http://schemas.openxmlformats.org/officeDocument/2006/relationships" xmlns:m="http://schemas.openxmlformats.org/officeDocument/2006/math" xmlns:v="urn:schemas-microsoft-com:vml" xmlns:wp14="http://schemas.microsoft.com/office/word/2010/wordprocessingDrawing" xmlns:wp="http://schemas.openxmlformats.org/drawingml/2006/wordprocessingDrawing" xmlns:w10="urn:schemas-microsoft-com:office:word" xmlns:w="http://schemas.openxmlformats.org/wordprocessingml/2006/main" xmlns:w14="http://schemas.microsoft.com/office/word/2010/wordml" xmlns:w15="http://schemas.microsoft.com/office/word/2012/wordml" xmlns:w16se="http://schemas.microsoft.com/office/word/2015/wordml/symex" xmlns:wpg="http://schemas.microsoft.com/office/word/2010/wordprocessingGroup" xmlns:wpi="http://schemas.microsoft.com/office/word/2010/wordprocessingInk" xmlns:wne="http://schemas.microsoft.com/office/word/2006/wordml" xmlns:wps="http://schemas.microsoft.com/office/word/2010/wordprocessingShape" mc:Ignorable="w14 w15 w16se wp14">
+  <w:endnote w:type="separator" w:id="-1">
+    <w:p>
+      <w:pPr>
+        <w:spacing w:after="0" w:line="240" w:lineRule="auto"/>
+      </w:pPr>
+      <w:r>
+        <w:separator/>
+      </w:r>
+    </w:p>
+  </w:endnote>
+  <w:endnote w:type="continuationSeparator" w:id="0">
+    <w:p>
+      <w:pPr>
+        <w:spacing w:after="0" w:line="240" w:lineRule="auto"/>
+      </w:pPr>
+      <w:r>
+        <w:continuationSeparator/>
+      </w:r>
+    </w:p>
+  </w:endnote>
+</w:endnotes>
+</file>
+
+<file path=word/footnotes.xml><?xml version="1.0" encoding="utf-8"?>
+<w:footnotes xmlns:wpc="http://schemas.microsoft.com/office/word/2010/wordprocessingCanvas" xmlns:cx="http://schemas.microsoft.com/office/drawing/2014/chartex" xmlns:mc="http://schemas.openxmlformats.org/markup-compatibility/2006" xmlns:o="urn:schemas-microsoft-com:office:office" xmlns:r="http://schemas.openxmlformats.org/officeDocument/2006/relationships" xmlns:m="http://schemas.openxmlformats.org/officeDocument/2006/math" xmlns:v="urn:schemas-microsoft-com:vml" xmlns:wp14="http://schemas.microsoft.com/office/word/2010/wordprocessingDrawing" xmlns:wp="http://schemas.openxmlformats.org/drawingml/2006/wordprocessingDrawing" xmlns:w10="urn:schemas-microsoft-com:office:word" xmlns:w="http://schemas.openxmlformats.org/wordprocessingml/2006/main" xmlns:w14="http://schemas.microsoft.com/office/word/2010/wordml" xmlns:w15="http://schemas.microsoft.com/office/word/2012/wordml" xmlns:w16se="http://schemas.microsoft.com/office/word/2015/wordml/symex" xmlns:wpg="http://schemas.microsoft.com/office/word/2010/wordprocessingGroup" xmlns:wpi="http://schemas.microsoft.com/office/word/2010/wordprocessingInk" xmlns:wne="http://schemas.microsoft.com/office/word/2006/wordml" xmlns:wps="http://schemas.microsoft.com/office/word/2010/wordprocessingShape" mc:Ignorable="w14 w15 w16se wp14">
+  <w:footnote w:type="separator" w:id="-1">
+    <w:p>
+      <w:pPr>
+        <w:spacing w:after="0" w:line="240" w:lineRule="auto"/>
+      </w:pPr>
+      <w:r>
+        <w:separator/>
+      </w:r>
+    </w:p>
+  </w:footnote>
+  <w:footnote w:type="continuationSeparator" w:id="0">
+    <w:p>
+      <w:pPr>
+        <w:spacing w:after="0" w:line="240" w:lineRule="auto"/>
+      </w:pPr>
+      <w:r>
+        <w:continuationSeparator/>
+      </w:r>
+    </w:p>
+  </w:footnote>
+</w:footnotes>
 </file>
 
 <file path=word/styles.xml><?xml version="1.0" encoding="utf-8"?>
@@ -1624,6 +1638,50 @@
     <w:semiHidden/>
     <w:unhideWhenUsed/>
   </w:style>
+  <w:style w:type="paragraph" w:styleId="a3">
+    <w:name w:val="header"/>
+    <w:basedOn w:val="a"/>
+    <w:link w:val="Char"/>
+    <w:uiPriority w:val="99"/>
+    <w:unhideWhenUsed/>
+    <w:rsid w:val="00A664EA"/>
+    <w:pPr>
+      <w:tabs>
+        <w:tab w:val="center" w:pos="4513"/>
+        <w:tab w:val="right" w:pos="9026"/>
+      </w:tabs>
+      <w:snapToGrid w:val="0"/>
+    </w:pPr>
+  </w:style>
+  <w:style w:type="character" w:customStyle="1" w:styleId="Char">
+    <w:name w:val="머리글 Char"/>
+    <w:basedOn w:val="a0"/>
+    <w:link w:val="a3"/>
+    <w:uiPriority w:val="99"/>
+    <w:rsid w:val="00A664EA"/>
+  </w:style>
+  <w:style w:type="paragraph" w:styleId="a4">
+    <w:name w:val="footer"/>
+    <w:basedOn w:val="a"/>
+    <w:link w:val="Char0"/>
+    <w:uiPriority w:val="99"/>
+    <w:unhideWhenUsed/>
+    <w:rsid w:val="00A664EA"/>
+    <w:pPr>
+      <w:tabs>
+        <w:tab w:val="center" w:pos="4513"/>
+        <w:tab w:val="right" w:pos="9026"/>
+      </w:tabs>
+      <w:snapToGrid w:val="0"/>
+    </w:pPr>
+  </w:style>
+  <w:style w:type="character" w:customStyle="1" w:styleId="Char0">
+    <w:name w:val="바닥글 Char"/>
+    <w:basedOn w:val="a0"/>
+    <w:link w:val="a4"/>
+    <w:uiPriority w:val="99"/>
+    <w:rsid w:val="00A664EA"/>
+  </w:style>
 </w:styles>
 </file>
 

</xml_diff>